<commit_message>
lab3 done binary_heap and full fib_heap function
</commit_message>
<xml_diff>
--- a/PB16051314-project1/实验报告.docx
+++ b/PB16051314-project1/实验报告.docx
@@ -3,184 +3,1614 @@
 <w:document xmlns:wpc="http://schemas.microsoft.com/office/word/2010/wordprocessingCanvas" xmlns:cx="http://schemas.microsoft.com/office/drawing/2014/chartex" xmlns:cx1="http://schemas.microsoft.com/office/drawing/2015/9/8/chartex" xmlns:cx2="http://schemas.microsoft.com/office/drawing/2015/10/21/chartex" xmlns:cx3="http://schemas.microsoft.com/office/drawing/2016/5/9/chartex" xmlns:cx4="http://schemas.microsoft.com/office/drawing/2016/5/10/chartex" xmlns:cx5="http://schemas.microsoft.com/office/drawing/2016/5/11/chartex" xmlns:cx6="http://schemas.microsoft.com/office/drawing/2016/5/12/chartex" xmlns:cx7="http://schemas.microsoft.com/office/drawing/2016/5/13/chartex" xmlns:cx8="http://schemas.microsoft.com/office/drawing/2016/5/14/chartex" xmlns:mc="http://schemas.openxmlformats.org/markup-compatibility/2006" xmlns:aink="http://schemas.microsoft.com/office/drawing/2016/ink" xmlns:am3d="http://schemas.microsoft.com/office/drawing/2017/model3d" xmlns:o="urn:schemas-microsoft-com:office:office" xmlns:r="http://schemas.openxmlformats.org/officeDocument/2006/relationships" xmlns:m="http://schemas.openxmlformats.org/officeDocument/2006/math" xmlns:v="urn:schemas-microsoft-com:vml" xmlns:wp14="http://schemas.microsoft.com/office/word/2010/wordprocessingDrawing" xmlns:wp="http://schemas.openxmlformats.org/drawingml/2006/wordprocessingDrawing" xmlns:w10="urn:schemas-microsoft-com:office:word" xmlns:w="http://schemas.openxmlformats.org/wordprocessingml/2006/main" xmlns:w14="http://schemas.microsoft.com/office/word/2010/wordml" xmlns:w15="http://schemas.microsoft.com/office/word/2012/wordml" xmlns:w16cid="http://schemas.microsoft.com/office/word/2016/wordml/cid" xmlns:w16se="http://schemas.microsoft.com/office/word/2015/wordml/symex" xmlns:wpg="http://schemas.microsoft.com/office/word/2010/wordprocessingGroup" xmlns:wpi="http://schemas.microsoft.com/office/word/2010/wordprocessingInk" xmlns:wne="http://schemas.microsoft.com/office/word/2006/wordml" xmlns:wps="http://schemas.microsoft.com/office/word/2010/wordprocessingShape" mc:Ignorable="w14 w15 w16se w16cid wp14">
   <w:body>
     <w:p>
-      <w:r>
-        <w:rPr>
-          <w:rFonts w:hint="eastAsia"/>
-        </w:rPr>
-        <w:t>实验设备：</w:t>
-      </w:r>
-    </w:p>
-    <w:p>
       <w:pPr>
         <w:rPr>
-          <w:rFonts w:hint="eastAsia"/>
+          <w:b/>
+          <w:bCs/>
         </w:rPr>
       </w:pPr>
       <w:r>
         <w:rPr>
           <w:rFonts w:hint="eastAsia"/>
-        </w:rPr>
-        <w:t>实验环境：</w:t>
-      </w:r>
-    </w:p>
-    <w:p>
-      <w:r>
-        <w:rPr>
-          <w:rFonts w:hint="eastAsia"/>
-        </w:rPr>
-        <w:t>实验内容</w:t>
-      </w:r>
-      <w:r>
-        <w:rPr>
-          <w:rFonts w:hint="eastAsia"/>
+          <w:b/>
+          <w:bCs/>
+          <w:sz w:val="32"/>
+          <w:szCs w:val="32"/>
+        </w:rPr>
+        <w:t>实验设备</w:t>
+      </w:r>
+      <w:r>
+        <w:rPr>
+          <w:rFonts w:hint="eastAsia"/>
+          <w:b/>
+          <w:bCs/>
         </w:rPr>
         <w:t>：</w:t>
       </w:r>
     </w:p>
     <w:p>
-      <w:r>
-        <w:rPr>
-          <w:rFonts w:hint="eastAsia"/>
-        </w:rPr>
-        <w:t>实验</w:t>
-      </w:r>
-      <w:r>
-        <w:rPr>
-          <w:rFonts w:hint="eastAsia"/>
-        </w:rPr>
-        <w:t>要求</w:t>
-      </w:r>
-      <w:r>
-        <w:rPr>
-          <w:rFonts w:hint="eastAsia"/>
+      <w:pPr>
+        <w:ind w:firstLine="720"/>
+      </w:pPr>
+      <w:r>
+        <w:rPr>
+          <w:rFonts w:hint="eastAsia"/>
+        </w:rPr>
+        <w:t>Laptop</w:t>
+      </w:r>
+    </w:p>
+    <w:p>
+      <w:pPr>
+        <w:rPr>
+          <w:b/>
+          <w:bCs/>
+        </w:rPr>
+      </w:pPr>
+      <w:r>
+        <w:rPr>
+          <w:rFonts w:hint="eastAsia"/>
+          <w:b/>
+          <w:bCs/>
+          <w:sz w:val="32"/>
+          <w:szCs w:val="32"/>
+        </w:rPr>
+        <w:t>实验环境</w:t>
+      </w:r>
+      <w:r>
+        <w:rPr>
+          <w:rFonts w:hint="eastAsia"/>
+          <w:b/>
+          <w:bCs/>
         </w:rPr>
         <w:t>：</w:t>
       </w:r>
     </w:p>
     <w:p>
-      <w:r>
-        <w:rPr>
-          <w:rFonts w:hint="eastAsia"/>
-        </w:rPr>
-        <w:t>实验方法</w:t>
-      </w:r>
-      <w:r>
-        <w:rPr>
-          <w:rFonts w:hint="eastAsia"/>
-        </w:rPr>
-        <w:t>：</w:t>
-      </w:r>
-    </w:p>
-    <w:p>
-      <w:r>
-        <w:rPr>
-          <w:rFonts w:hint="eastAsia"/>
-        </w:rPr>
-        <w:t>实验</w:t>
-      </w:r>
-      <w:r>
-        <w:rPr>
-          <w:rFonts w:hint="eastAsia"/>
-        </w:rPr>
-        <w:t>步骤</w:t>
-      </w:r>
-      <w:r>
-        <w:rPr>
-          <w:rFonts w:hint="eastAsia"/>
-        </w:rPr>
-        <w:t>：</w:t>
-      </w:r>
-    </w:p>
-    <w:p>
-      <w:r>
-        <w:rPr>
-          <w:rFonts w:hint="eastAsia"/>
-        </w:rPr>
-        <w:t>实验结果与分析</w:t>
-      </w:r>
-      <w:r>
-        <w:rPr>
-          <w:rFonts w:hint="eastAsia"/>
-        </w:rPr>
-        <w:t>：</w:t>
-      </w:r>
-    </w:p>
-    <w:p>
       <w:pPr>
-        <w:rPr>
-          <w:rFonts w:hint="eastAsia"/>
-        </w:rPr>
+        <w:ind w:firstLine="720"/>
       </w:pPr>
+      <w:r>
+        <w:rPr>
+          <w:rFonts w:hint="eastAsia"/>
+        </w:rPr>
+        <w:t>macOS</w:t>
+      </w:r>
+      <w:r>
+        <w:rPr>
+          <w:rFonts w:hint="eastAsia"/>
+        </w:rPr>
+        <w:t>操作系统</w:t>
+      </w:r>
+      <w:r>
+        <w:rPr>
+          <w:rFonts w:hint="eastAsia"/>
+        </w:rPr>
+        <w:t>、</w:t>
+      </w:r>
+      <w:proofErr w:type="spellStart"/>
+      <w:r>
+        <w:rPr>
+          <w:rFonts w:hint="eastAsia"/>
+        </w:rPr>
+        <w:t>Clion</w:t>
+      </w:r>
+      <w:proofErr w:type="spellEnd"/>
+      <w:r>
+        <w:t xml:space="preserve"> </w:t>
+      </w:r>
+      <w:r>
+        <w:rPr>
+          <w:rFonts w:hint="eastAsia"/>
+        </w:rPr>
+        <w:t>IDE</w:t>
+      </w:r>
     </w:p>
     <w:p>
       <w:pPr>
         <w:rPr>
-          <w:rFonts w:hint="eastAsia"/>
+          <w:b/>
+          <w:bCs/>
+          <w:sz w:val="32"/>
+          <w:szCs w:val="32"/>
         </w:rPr>
       </w:pPr>
       <w:r>
         <w:rPr>
           <w:rFonts w:hint="eastAsia"/>
-        </w:rPr>
-        <w:t>用适当的方法，或工具记录排序算法在执行时所消耗的时间；</w:t>
-      </w:r>
-    </w:p>
-    <w:p>
-      <w:r>
-        <w:rPr>
-          <w:rFonts w:hint="eastAsia"/>
-        </w:rPr>
-        <w:t>根据不同输入规模时记录的数据，画出算法在不同输入规模下的运行时间曲线图；</w:t>
+          <w:b/>
+          <w:bCs/>
+          <w:sz w:val="32"/>
+          <w:szCs w:val="32"/>
+        </w:rPr>
+        <w:t>实验内容：</w:t>
       </w:r>
     </w:p>
     <w:p>
       <w:pPr>
-        <w:rPr>
-          <w:rFonts w:hint="eastAsia"/>
-        </w:rPr>
+        <w:ind w:firstLine="720"/>
       </w:pPr>
       <w:r>
         <w:rPr>
           <w:rFonts w:hint="eastAsia"/>
         </w:rPr>
-        <w:t>比较你的曲线是否与课本中的算法渐进性能是否相同，若否，为什么，给出分析。</w:t>
-      </w:r>
-    </w:p>
-    <w:p>
-      <w:r>
-        <w:rPr>
-          <w:rFonts w:hint="eastAsia"/>
-        </w:rPr>
-        <w:t xml:space="preserve">  </w:t>
+        <w:t>排序</w:t>
+      </w:r>
+      <w:r>
+        <w:rPr>
+          <w:rFonts w:hint="eastAsia"/>
+        </w:rPr>
+        <w:t>n</w:t>
+      </w:r>
+      <w:r>
+        <w:rPr>
+          <w:rFonts w:hint="eastAsia"/>
+        </w:rPr>
+        <w:t>个元素，元素为随机生成的</w:t>
+      </w:r>
+      <w:r>
+        <w:rPr>
+          <w:rFonts w:hint="eastAsia"/>
+        </w:rPr>
+        <w:t>1</w:t>
+      </w:r>
+      <w:r>
+        <w:rPr>
+          <w:rFonts w:hint="eastAsia"/>
+        </w:rPr>
+        <w:t>到</w:t>
+      </w:r>
+      <w:r>
+        <w:rPr>
+          <w:rFonts w:hint="eastAsia"/>
+        </w:rPr>
+        <w:t>65535</w:t>
+      </w:r>
+      <w:r>
+        <w:rPr>
+          <w:rFonts w:hint="eastAsia"/>
+        </w:rPr>
+        <w:t>之间的整数，</w:t>
+      </w:r>
+      <w:r>
+        <w:rPr>
+          <w:rFonts w:hint="eastAsia"/>
+        </w:rPr>
+        <w:t>n</w:t>
+      </w:r>
+      <w:r>
+        <w:rPr>
+          <w:rFonts w:hint="eastAsia"/>
+        </w:rPr>
+        <w:t>的取值为：</w:t>
+      </w:r>
+      <w:r>
+        <w:rPr>
+          <w:rFonts w:hint="eastAsia"/>
+        </w:rPr>
+        <w:t xml:space="preserve"> 2</w:t>
+      </w:r>
+      <w:r>
+        <w:t>^</w:t>
+      </w:r>
+      <w:r>
+        <w:rPr>
+          <w:rFonts w:hint="eastAsia"/>
+        </w:rPr>
+        <w:t>3</w:t>
+      </w:r>
+      <w:r>
+        <w:rPr>
+          <w:rFonts w:hint="eastAsia"/>
+        </w:rPr>
+        <w:t>，</w:t>
+      </w:r>
+      <w:r>
+        <w:rPr>
+          <w:rFonts w:hint="eastAsia"/>
+        </w:rPr>
+        <w:t>2</w:t>
+      </w:r>
+      <w:r>
+        <w:t>^</w:t>
+      </w:r>
+      <w:r>
+        <w:rPr>
+          <w:rFonts w:hint="eastAsia"/>
+        </w:rPr>
+        <w:t>5</w:t>
+      </w:r>
+      <w:r>
+        <w:rPr>
+          <w:rFonts w:hint="eastAsia"/>
+        </w:rPr>
+        <w:t>，</w:t>
+      </w:r>
+      <w:r>
+        <w:rPr>
+          <w:rFonts w:hint="eastAsia"/>
+        </w:rPr>
+        <w:t>2</w:t>
+      </w:r>
+      <w:r>
+        <w:t>^</w:t>
+      </w:r>
+      <w:r>
+        <w:rPr>
+          <w:rFonts w:hint="eastAsia"/>
+        </w:rPr>
+        <w:t>7</w:t>
+      </w:r>
+      <w:r>
+        <w:rPr>
+          <w:rFonts w:hint="eastAsia"/>
+        </w:rPr>
+        <w:t>，</w:t>
+      </w:r>
+      <w:r>
+        <w:rPr>
+          <w:rFonts w:hint="eastAsia"/>
+        </w:rPr>
+        <w:t>2</w:t>
+      </w:r>
+      <w:r>
+        <w:t>^</w:t>
+      </w:r>
+      <w:r>
+        <w:rPr>
+          <w:rFonts w:hint="eastAsia"/>
+        </w:rPr>
+        <w:t>9</w:t>
+      </w:r>
+      <w:r>
+        <w:rPr>
+          <w:rFonts w:hint="eastAsia"/>
+        </w:rPr>
+        <w:t>，</w:t>
+      </w:r>
+      <w:r>
+        <w:rPr>
+          <w:rFonts w:hint="eastAsia"/>
+        </w:rPr>
+        <w:t>2</w:t>
+      </w:r>
+      <w:r>
+        <w:t>^</w:t>
+      </w:r>
+      <w:r>
+        <w:rPr>
+          <w:rFonts w:hint="eastAsia"/>
+        </w:rPr>
+        <w:t>11</w:t>
+      </w:r>
+      <w:r>
+        <w:rPr>
+          <w:rFonts w:hint="eastAsia"/>
+        </w:rPr>
+        <w:t>，</w:t>
+      </w:r>
+      <w:r>
+        <w:rPr>
+          <w:rFonts w:hint="eastAsia"/>
+        </w:rPr>
+        <w:t xml:space="preserve"> 2</w:t>
+      </w:r>
+      <w:r>
+        <w:t>^</w:t>
+      </w:r>
+      <w:r>
+        <w:rPr>
+          <w:rFonts w:hint="eastAsia"/>
+        </w:rPr>
+        <w:t xml:space="preserve">13 </w:t>
+      </w:r>
+      <w:r>
+        <w:rPr>
+          <w:rFonts w:hint="eastAsia"/>
+        </w:rPr>
+        <w:t>，</w:t>
+      </w:r>
+      <w:r>
+        <w:rPr>
+          <w:rFonts w:hint="eastAsia"/>
+        </w:rPr>
+        <w:t>2</w:t>
+      </w:r>
+      <w:r>
+        <w:t>^</w:t>
+      </w:r>
+      <w:r>
+        <w:rPr>
+          <w:rFonts w:hint="eastAsia"/>
+        </w:rPr>
+        <w:t xml:space="preserve">15 </w:t>
+      </w:r>
+      <w:r>
+        <w:rPr>
+          <w:rFonts w:hint="eastAsia"/>
+        </w:rPr>
+        <w:t>；</w:t>
+      </w:r>
+    </w:p>
+    <w:p>
+      <w:pPr>
+        <w:rPr>
+          <w:b/>
+          <w:bCs/>
+        </w:rPr>
+      </w:pPr>
+      <w:r>
+        <w:rPr>
+          <w:rFonts w:hint="eastAsia"/>
+          <w:b/>
+          <w:bCs/>
+          <w:sz w:val="32"/>
+          <w:szCs w:val="32"/>
+        </w:rPr>
+        <w:t>实验要求：</w:t>
+      </w:r>
+    </w:p>
+    <w:p>
+      <w:pPr>
+        <w:ind w:firstLine="720"/>
+      </w:pPr>
+      <w:r>
+        <w:rPr>
+          <w:rFonts w:hint="eastAsia"/>
+        </w:rPr>
+        <w:t>使用</w:t>
+      </w:r>
+      <w:r>
+        <w:rPr>
+          <w:rFonts w:hint="eastAsia"/>
+        </w:rPr>
+        <w:t>堆排序，快速排序，</w:t>
+      </w:r>
+      <w:r>
+        <w:rPr>
+          <w:rFonts w:hint="eastAsia"/>
+        </w:rPr>
+        <w:t xml:space="preserve"> </w:t>
+      </w:r>
+      <w:r>
+        <w:rPr>
+          <w:rFonts w:hint="eastAsia"/>
+        </w:rPr>
+        <w:t>归并排序，计数排序</w:t>
+      </w:r>
+      <w:r>
+        <w:rPr>
+          <w:rFonts w:hint="eastAsia"/>
+        </w:rPr>
+        <w:t>算法。</w:t>
+      </w:r>
+      <w:r>
+        <w:rPr>
+          <w:noProof/>
+        </w:rPr>
+        <w:drawing>
+          <wp:inline distT="0" distB="0" distL="0" distR="0" wp14:anchorId="7E70E8D9" wp14:editId="4D7826F9">
+            <wp:extent cx="5727700" cy="3105785"/>
+            <wp:effectExtent l="0" t="0" r="0" b="5715"/>
+            <wp:docPr id="1" name="Picture 1" descr="A screenshot of a cell phone&#10;&#10;Description automatically generated"/>
+            <wp:cNvGraphicFramePr>
+              <a:graphicFrameLocks xmlns:a="http://schemas.openxmlformats.org/drawingml/2006/main" noChangeAspect="1"/>
+            </wp:cNvGraphicFramePr>
+            <a:graphic xmlns:a="http://schemas.openxmlformats.org/drawingml/2006/main">
+              <a:graphicData uri="http://schemas.openxmlformats.org/drawingml/2006/picture">
+                <pic:pic xmlns:pic="http://schemas.openxmlformats.org/drawingml/2006/picture">
+                  <pic:nvPicPr>
+                    <pic:cNvPr id="1" name=""/>
+                    <pic:cNvPicPr/>
+                  </pic:nvPicPr>
+                  <pic:blipFill>
+                    <a:blip r:embed="rId5"/>
+                    <a:stretch>
+                      <a:fillRect/>
+                    </a:stretch>
+                  </pic:blipFill>
+                  <pic:spPr>
+                    <a:xfrm>
+                      <a:off x="0" y="0"/>
+                      <a:ext cx="5727700" cy="3105785"/>
+                    </a:xfrm>
+                    <a:prstGeom prst="rect">
+                      <a:avLst/>
+                    </a:prstGeom>
+                  </pic:spPr>
+                </pic:pic>
+              </a:graphicData>
+            </a:graphic>
+          </wp:inline>
+        </w:drawing>
+      </w:r>
+    </w:p>
+    <w:p>
+      <w:r>
+        <w:rPr>
+          <w:noProof/>
+        </w:rPr>
+        <w:drawing>
+          <wp:inline distT="0" distB="0" distL="0" distR="0" wp14:anchorId="6CF2CB53" wp14:editId="7FE9CE6B">
+            <wp:extent cx="5727700" cy="2356485"/>
+            <wp:effectExtent l="0" t="0" r="0" b="5715"/>
+            <wp:docPr id="2" name="Picture 2" descr="A screenshot of a cell phone&#10;&#10;Description automatically generated"/>
+            <wp:cNvGraphicFramePr>
+              <a:graphicFrameLocks xmlns:a="http://schemas.openxmlformats.org/drawingml/2006/main" noChangeAspect="1"/>
+            </wp:cNvGraphicFramePr>
+            <a:graphic xmlns:a="http://schemas.openxmlformats.org/drawingml/2006/main">
+              <a:graphicData uri="http://schemas.openxmlformats.org/drawingml/2006/picture">
+                <pic:pic xmlns:pic="http://schemas.openxmlformats.org/drawingml/2006/picture">
+                  <pic:nvPicPr>
+                    <pic:cNvPr id="1" name=""/>
+                    <pic:cNvPicPr/>
+                  </pic:nvPicPr>
+                  <pic:blipFill>
+                    <a:blip r:embed="rId6"/>
+                    <a:stretch>
+                      <a:fillRect/>
+                    </a:stretch>
+                  </pic:blipFill>
+                  <pic:spPr>
+                    <a:xfrm>
+                      <a:off x="0" y="0"/>
+                      <a:ext cx="5727700" cy="2356485"/>
+                    </a:xfrm>
+                    <a:prstGeom prst="rect">
+                      <a:avLst/>
+                    </a:prstGeom>
+                  </pic:spPr>
+                </pic:pic>
+              </a:graphicData>
+            </a:graphic>
+          </wp:inline>
+        </w:drawing>
+      </w:r>
+    </w:p>
+    <w:p/>
+    <w:p/>
+    <w:p/>
+    <w:p/>
+    <w:p/>
+    <w:p/>
+    <w:p>
+      <w:pPr>
+        <w:rPr>
+          <w:b/>
+          <w:bCs/>
+          <w:sz w:val="32"/>
+          <w:szCs w:val="32"/>
+        </w:rPr>
+      </w:pPr>
+      <w:r>
+        <w:rPr>
+          <w:rFonts w:hint="eastAsia"/>
+          <w:b/>
+          <w:bCs/>
+          <w:sz w:val="32"/>
+          <w:szCs w:val="32"/>
+        </w:rPr>
+        <w:lastRenderedPageBreak/>
+        <w:t>实验方法：</w:t>
+      </w:r>
+    </w:p>
+    <w:p>
+      <w:r>
+        <w:tab/>
+      </w:r>
+      <w:r>
+        <w:rPr>
+          <w:rFonts w:hint="eastAsia"/>
+        </w:rPr>
+        <w:t>用</w:t>
+      </w:r>
+      <w:r>
+        <w:rPr>
+          <w:rFonts w:hint="eastAsia"/>
+        </w:rPr>
+        <w:t>clock</w:t>
+      </w:r>
+      <w:r>
+        <w:rPr>
+          <w:rFonts w:hint="eastAsia"/>
+        </w:rPr>
+        <w:t>函数记录程序运行排序算法时所花费的时间（以</w:t>
+      </w:r>
+      <w:proofErr w:type="spellStart"/>
+      <w:r>
+        <w:rPr>
+          <w:rFonts w:hint="eastAsia"/>
+        </w:rPr>
+        <w:t>quick</w:t>
+      </w:r>
+      <w:r>
+        <w:t>_</w:t>
+      </w:r>
+      <w:r>
+        <w:rPr>
+          <w:rFonts w:hint="eastAsia"/>
+        </w:rPr>
+        <w:t>s</w:t>
+      </w:r>
+      <w:r>
+        <w:t>ort</w:t>
+      </w:r>
+      <w:proofErr w:type="spellEnd"/>
+      <w:r>
+        <w:t xml:space="preserve"> </w:t>
+      </w:r>
+      <w:r>
+        <w:rPr>
+          <w:rFonts w:hint="eastAsia"/>
+        </w:rPr>
+        <w:t>举例）：</w:t>
+      </w:r>
+    </w:p>
+    <w:p>
+      <w:r>
+        <w:rPr>
+          <w:noProof/>
+        </w:rPr>
+        <w:drawing>
+          <wp:inline distT="0" distB="0" distL="0" distR="0" wp14:anchorId="6002649E" wp14:editId="2D775A52">
+            <wp:extent cx="2813050" cy="891378"/>
+            <wp:effectExtent l="0" t="0" r="0" b="0"/>
+            <wp:docPr id="4" name="Picture 4"/>
+            <wp:cNvGraphicFramePr>
+              <a:graphicFrameLocks xmlns:a="http://schemas.openxmlformats.org/drawingml/2006/main" noChangeAspect="1"/>
+            </wp:cNvGraphicFramePr>
+            <a:graphic xmlns:a="http://schemas.openxmlformats.org/drawingml/2006/main">
+              <a:graphicData uri="http://schemas.openxmlformats.org/drawingml/2006/picture">
+                <pic:pic xmlns:pic="http://schemas.openxmlformats.org/drawingml/2006/picture">
+                  <pic:nvPicPr>
+                    <pic:cNvPr id="1" name=""/>
+                    <pic:cNvPicPr/>
+                  </pic:nvPicPr>
+                  <pic:blipFill>
+                    <a:blip r:embed="rId7"/>
+                    <a:stretch>
+                      <a:fillRect/>
+                    </a:stretch>
+                  </pic:blipFill>
+                  <pic:spPr>
+                    <a:xfrm>
+                      <a:off x="0" y="0"/>
+                      <a:ext cx="2847252" cy="902216"/>
+                    </a:xfrm>
+                    <a:prstGeom prst="rect">
+                      <a:avLst/>
+                    </a:prstGeom>
+                  </pic:spPr>
+                </pic:pic>
+              </a:graphicData>
+            </a:graphic>
+          </wp:inline>
+        </w:drawing>
+      </w:r>
+      <w:r>
+        <w:rPr>
+          <w:noProof/>
+        </w:rPr>
+        <w:drawing>
+          <wp:inline distT="0" distB="0" distL="0" distR="0" wp14:anchorId="25B6BD1D" wp14:editId="71F86AC1">
+            <wp:extent cx="2813538" cy="1123495"/>
+            <wp:effectExtent l="0" t="0" r="6350" b="0"/>
+            <wp:docPr id="5" name="Picture 5" descr="A black and silver text on a white background&#10;&#10;Description automatically generated"/>
+            <wp:cNvGraphicFramePr>
+              <a:graphicFrameLocks xmlns:a="http://schemas.openxmlformats.org/drawingml/2006/main" noChangeAspect="1"/>
+            </wp:cNvGraphicFramePr>
+            <a:graphic xmlns:a="http://schemas.openxmlformats.org/drawingml/2006/main">
+              <a:graphicData uri="http://schemas.openxmlformats.org/drawingml/2006/picture">
+                <pic:pic xmlns:pic="http://schemas.openxmlformats.org/drawingml/2006/picture">
+                  <pic:nvPicPr>
+                    <pic:cNvPr id="1" name=""/>
+                    <pic:cNvPicPr/>
+                  </pic:nvPicPr>
+                  <pic:blipFill>
+                    <a:blip r:embed="rId8"/>
+                    <a:stretch>
+                      <a:fillRect/>
+                    </a:stretch>
+                  </pic:blipFill>
+                  <pic:spPr>
+                    <a:xfrm>
+                      <a:off x="0" y="0"/>
+                      <a:ext cx="2818751" cy="1125577"/>
+                    </a:xfrm>
+                    <a:prstGeom prst="rect">
+                      <a:avLst/>
+                    </a:prstGeom>
+                  </pic:spPr>
+                </pic:pic>
+              </a:graphicData>
+            </a:graphic>
+          </wp:inline>
+        </w:drawing>
+      </w:r>
+    </w:p>
+    <w:p>
+      <w:r>
+        <w:rPr>
+          <w:rFonts w:hint="eastAsia"/>
+        </w:rPr>
+        <w:t>（程序代码）</w:t>
+      </w:r>
+      <w:r>
+        <w:tab/>
+      </w:r>
+      <w:r>
+        <w:tab/>
+      </w:r>
+      <w:r>
+        <w:tab/>
+      </w:r>
+      <w:r>
+        <w:tab/>
+      </w:r>
+      <w:r>
+        <w:tab/>
+      </w:r>
+      <w:r>
+        <w:rPr>
+          <w:rFonts w:hint="eastAsia"/>
+        </w:rPr>
+        <w:t>（结果）</w:t>
+      </w:r>
+    </w:p>
+    <w:p/>
+    <w:p>
+      <w:r>
+        <w:tab/>
+      </w:r>
+      <w:r>
+        <w:rPr>
+          <w:rFonts w:hint="eastAsia"/>
+        </w:rPr>
+        <w:t>算法的实现主要来源于课本</w:t>
+      </w:r>
+    </w:p>
+    <w:p/>
+    <w:p>
+      <w:pPr>
+        <w:rPr>
+          <w:b/>
+          <w:bCs/>
+          <w:sz w:val="32"/>
+          <w:szCs w:val="32"/>
+        </w:rPr>
+      </w:pPr>
+      <w:r>
+        <w:rPr>
+          <w:rFonts w:hint="eastAsia"/>
+          <w:b/>
+          <w:bCs/>
+          <w:sz w:val="32"/>
+          <w:szCs w:val="32"/>
+        </w:rPr>
+        <w:t>实验步骤：</w:t>
+      </w:r>
+    </w:p>
+    <w:p>
+      <w:r>
+        <w:tab/>
+      </w:r>
+      <w:r>
+        <w:rPr>
+          <w:rFonts w:hint="eastAsia"/>
+        </w:rPr>
+        <w:t>首先复习了一下</w:t>
+      </w:r>
+      <w:r>
+        <w:rPr>
+          <w:rFonts w:hint="eastAsia"/>
+        </w:rPr>
+        <w:t>C</w:t>
+      </w:r>
+      <w:r>
+        <w:rPr>
+          <w:rFonts w:hint="eastAsia"/>
+        </w:rPr>
+        <w:t>语言文件读写的知识</w:t>
+      </w:r>
+      <w:r>
+        <w:rPr>
+          <w:rFonts w:hint="eastAsia"/>
+        </w:rPr>
+        <w:t>以及</w:t>
+      </w:r>
+      <w:r>
+        <w:rPr>
+          <w:rFonts w:hint="eastAsia"/>
+        </w:rPr>
+        <w:t>如何产生足够多的随机数</w:t>
+      </w:r>
+    </w:p>
+    <w:p>
+      <w:r>
+        <w:tab/>
+      </w:r>
+      <w:r>
+        <w:rPr>
+          <w:rFonts w:hint="eastAsia"/>
+        </w:rPr>
+        <w:t>再先将</w:t>
+      </w:r>
+      <w:proofErr w:type="spellStart"/>
+      <w:r>
+        <w:rPr>
+          <w:rFonts w:hint="eastAsia"/>
+        </w:rPr>
+        <w:t>quick</w:t>
+      </w:r>
+      <w:r>
+        <w:t>_sort</w:t>
+      </w:r>
+      <w:proofErr w:type="spellEnd"/>
+      <w:r>
+        <w:rPr>
+          <w:rFonts w:hint="eastAsia"/>
+        </w:rPr>
+        <w:t>排序算法写好，之后文件读写部分代码基本无修改，主要是算法的部分进行改动</w:t>
+      </w:r>
+    </w:p>
+    <w:p>
+      <w:r>
+        <w:tab/>
+      </w:r>
+      <w:r>
+        <w:rPr>
+          <w:rFonts w:hint="eastAsia"/>
+        </w:rPr>
+        <w:t>最后为每个算法测试运行时间并写入文件</w:t>
+      </w:r>
+    </w:p>
+    <w:p>
+      <w:r>
+        <w:rPr>
+          <w:noProof/>
+        </w:rPr>
+        <w:drawing>
+          <wp:inline distT="0" distB="0" distL="0" distR="0" wp14:anchorId="5CF0269F" wp14:editId="7A4A1BB5">
+            <wp:extent cx="5727700" cy="2344420"/>
+            <wp:effectExtent l="0" t="0" r="0" b="5080"/>
+            <wp:docPr id="6" name="Picture 6" descr="A screenshot of a cell phone&#10;&#10;Description automatically generated"/>
+            <wp:cNvGraphicFramePr>
+              <a:graphicFrameLocks xmlns:a="http://schemas.openxmlformats.org/drawingml/2006/main" noChangeAspect="1"/>
+            </wp:cNvGraphicFramePr>
+            <a:graphic xmlns:a="http://schemas.openxmlformats.org/drawingml/2006/main">
+              <a:graphicData uri="http://schemas.openxmlformats.org/drawingml/2006/picture">
+                <pic:pic xmlns:pic="http://schemas.openxmlformats.org/drawingml/2006/picture">
+                  <pic:nvPicPr>
+                    <pic:cNvPr id="1" name=""/>
+                    <pic:cNvPicPr/>
+                  </pic:nvPicPr>
+                  <pic:blipFill>
+                    <a:blip r:embed="rId9"/>
+                    <a:stretch>
+                      <a:fillRect/>
+                    </a:stretch>
+                  </pic:blipFill>
+                  <pic:spPr>
+                    <a:xfrm>
+                      <a:off x="0" y="0"/>
+                      <a:ext cx="5727700" cy="2344420"/>
+                    </a:xfrm>
+                    <a:prstGeom prst="rect">
+                      <a:avLst/>
+                    </a:prstGeom>
+                  </pic:spPr>
+                </pic:pic>
+              </a:graphicData>
+            </a:graphic>
+          </wp:inline>
+        </w:drawing>
+      </w:r>
+    </w:p>
+    <w:p/>
+    <w:p/>
+    <w:p/>
+    <w:p/>
+    <w:p/>
+    <w:p/>
+    <w:p/>
+    <w:p/>
+    <w:p/>
+    <w:p/>
+    <w:p/>
+    <w:p/>
+    <w:p/>
+    <w:p/>
+    <w:p/>
+    <w:p/>
+    <w:p>
+      <w:pPr>
+        <w:rPr>
+          <w:b/>
+          <w:bCs/>
+          <w:sz w:val="32"/>
+          <w:szCs w:val="32"/>
+        </w:rPr>
+      </w:pPr>
+      <w:r>
+        <w:rPr>
+          <w:rFonts w:hint="eastAsia"/>
+          <w:b/>
+          <w:bCs/>
+          <w:sz w:val="32"/>
+          <w:szCs w:val="32"/>
+        </w:rPr>
+        <w:lastRenderedPageBreak/>
+        <w:t>实验结果与分析：</w:t>
+      </w:r>
+    </w:p>
+    <w:p>
+      <w:pPr>
+        <w:pStyle w:val="ListParagraph"/>
+        <w:numPr>
+          <w:ilvl w:val="0"/>
+          <w:numId w:val="1"/>
+        </w:numPr>
+      </w:pPr>
+      <w:r>
+        <w:rPr>
+          <w:rFonts w:hint="eastAsia"/>
+        </w:rPr>
+        <w:t>经</w:t>
+      </w:r>
+      <w:r>
+        <w:rPr>
+          <w:rFonts w:hint="eastAsia"/>
+        </w:rPr>
+        <w:t>检查，</w:t>
+      </w:r>
+      <w:r>
+        <w:rPr>
+          <w:rFonts w:hint="eastAsia"/>
+        </w:rPr>
+        <w:t>排序算法均已完成且无错误</w:t>
+      </w:r>
+    </w:p>
+    <w:p>
+      <w:pPr>
+        <w:pStyle w:val="ListParagraph"/>
+        <w:numPr>
+          <w:ilvl w:val="0"/>
+          <w:numId w:val="1"/>
+        </w:numPr>
+      </w:pPr>
+      <w:r>
+        <w:rPr>
+          <w:rFonts w:hint="eastAsia"/>
+        </w:rPr>
+        <w:t>算法在不同规模下的运行时间曲线</w:t>
+      </w:r>
+    </w:p>
+    <w:p>
+      <w:pPr>
+        <w:ind w:left="360"/>
+      </w:pPr>
+      <w:r>
+        <w:rPr>
+          <w:rFonts w:hint="eastAsia"/>
+        </w:rPr>
+        <w:t>（图片的横坐标单位为数据个数，纵坐标为秒）</w:t>
       </w:r>
       <w:bookmarkStart w:id="0" w:name="_GoBack"/>
       <w:bookmarkEnd w:id="0"/>
-      <w:r>
-        <w:rPr>
-          <w:rFonts w:hint="eastAsia"/>
-        </w:rPr>
-        <w:t>比较分析不同的排序算法的时间曲线，</w:t>
-      </w:r>
-      <w:r>
-        <w:rPr>
-          <w:rFonts w:hint="eastAsia"/>
-        </w:rPr>
+    </w:p>
+    <w:p>
+      <w:r>
+        <w:rPr>
+          <w:noProof/>
+        </w:rPr>
+        <w:drawing>
+          <wp:inline distT="0" distB="0" distL="0" distR="0" wp14:anchorId="13A33E39" wp14:editId="36E9E7CF">
+            <wp:extent cx="5651867" cy="3847280"/>
+            <wp:effectExtent l="0" t="0" r="0" b="1270"/>
+            <wp:docPr id="8" name="Picture 8" descr="A screenshot of a cell phone&#10;&#10;Description automatically generated"/>
+            <wp:cNvGraphicFramePr>
+              <a:graphicFrameLocks xmlns:a="http://schemas.openxmlformats.org/drawingml/2006/main" noChangeAspect="1"/>
+            </wp:cNvGraphicFramePr>
+            <a:graphic xmlns:a="http://schemas.openxmlformats.org/drawingml/2006/main">
+              <a:graphicData uri="http://schemas.openxmlformats.org/drawingml/2006/picture">
+                <pic:pic xmlns:pic="http://schemas.openxmlformats.org/drawingml/2006/picture">
+                  <pic:nvPicPr>
+                    <pic:cNvPr id="1" name=""/>
+                    <pic:cNvPicPr/>
+                  </pic:nvPicPr>
+                  <pic:blipFill>
+                    <a:blip r:embed="rId10"/>
+                    <a:stretch>
+                      <a:fillRect/>
+                    </a:stretch>
+                  </pic:blipFill>
+                  <pic:spPr>
+                    <a:xfrm>
+                      <a:off x="0" y="0"/>
+                      <a:ext cx="5653398" cy="3848322"/>
+                    </a:xfrm>
+                    <a:prstGeom prst="rect">
+                      <a:avLst/>
+                    </a:prstGeom>
+                  </pic:spPr>
+                </pic:pic>
+              </a:graphicData>
+            </a:graphic>
+          </wp:inline>
+        </w:drawing>
+      </w:r>
+    </w:p>
+    <w:p/>
+    <w:p>
+      <w:r>
+        <w:rPr>
+          <w:rFonts w:hint="eastAsia"/>
+        </w:rPr>
+        <w:t>（上图</w:t>
+      </w:r>
+      <w:r>
+        <w:rPr>
+          <w:rFonts w:hint="eastAsia"/>
+        </w:rPr>
+        <w:t>最底下为</w:t>
+      </w:r>
+      <w:proofErr w:type="spellStart"/>
+      <w:r>
+        <w:rPr>
+          <w:rFonts w:hint="eastAsia"/>
+        </w:rPr>
+        <w:t>quick</w:t>
+      </w:r>
+      <w:r>
+        <w:t>_sort</w:t>
+      </w:r>
+      <w:proofErr w:type="spellEnd"/>
+      <w:r>
         <w:t xml:space="preserve"> </w:t>
       </w:r>
       <w:r>
         <w:rPr>
           <w:rFonts w:hint="eastAsia"/>
         </w:rPr>
-        <w:t>根据你的图表分析各种排序算法在不同输入规模下哪个更占优势，与课本上介绍的算法渐进性能的相符吗？如果不相符，为什么？</w:t>
-      </w:r>
-    </w:p>
+        <w:t>往上依次是</w:t>
+      </w:r>
+      <w:proofErr w:type="spellStart"/>
+      <w:r>
+        <w:t>merge_sort</w:t>
+      </w:r>
+      <w:proofErr w:type="spellEnd"/>
+      <w:r>
+        <w:rPr>
+          <w:rFonts w:hint="eastAsia"/>
+        </w:rPr>
+        <w:t>、</w:t>
+      </w:r>
+      <w:proofErr w:type="spellStart"/>
+      <w:r>
+        <w:rPr>
+          <w:rFonts w:hint="eastAsia"/>
+        </w:rPr>
+        <w:t>h</w:t>
+      </w:r>
+      <w:r>
+        <w:t>eap_sort</w:t>
+      </w:r>
+      <w:proofErr w:type="spellEnd"/>
+      <w:r>
+        <w:rPr>
+          <w:rFonts w:hint="eastAsia"/>
+        </w:rPr>
+        <w:t>）（下图为</w:t>
+      </w:r>
+      <w:proofErr w:type="spellStart"/>
+      <w:r>
+        <w:t>count_sort</w:t>
+      </w:r>
+      <w:proofErr w:type="spellEnd"/>
+      <w:r>
+        <w:rPr>
+          <w:rFonts w:hint="eastAsia"/>
+        </w:rPr>
+        <w:t>）</w:t>
+      </w:r>
+    </w:p>
+    <w:p>
+      <w:r>
+        <w:rPr>
+          <w:noProof/>
+        </w:rPr>
+        <w:drawing>
+          <wp:inline distT="0" distB="0" distL="0" distR="0" wp14:anchorId="25A1DC6C" wp14:editId="35EF0027">
+            <wp:extent cx="5593701" cy="3723967"/>
+            <wp:effectExtent l="0" t="0" r="0" b="0"/>
+            <wp:docPr id="9" name="Picture 9" descr="A screenshot of a cell phone&#10;&#10;Description automatically generated"/>
+            <wp:cNvGraphicFramePr>
+              <a:graphicFrameLocks xmlns:a="http://schemas.openxmlformats.org/drawingml/2006/main" noChangeAspect="1"/>
+            </wp:cNvGraphicFramePr>
+            <a:graphic xmlns:a="http://schemas.openxmlformats.org/drawingml/2006/main">
+              <a:graphicData uri="http://schemas.openxmlformats.org/drawingml/2006/picture">
+                <pic:pic xmlns:pic="http://schemas.openxmlformats.org/drawingml/2006/picture">
+                  <pic:nvPicPr>
+                    <pic:cNvPr id="1" name=""/>
+                    <pic:cNvPicPr/>
+                  </pic:nvPicPr>
+                  <pic:blipFill>
+                    <a:blip r:embed="rId11"/>
+                    <a:stretch>
+                      <a:fillRect/>
+                    </a:stretch>
+                  </pic:blipFill>
+                  <pic:spPr>
+                    <a:xfrm>
+                      <a:off x="0" y="0"/>
+                      <a:ext cx="5623311" cy="3743680"/>
+                    </a:xfrm>
+                    <a:prstGeom prst="rect">
+                      <a:avLst/>
+                    </a:prstGeom>
+                  </pic:spPr>
+                </pic:pic>
+              </a:graphicData>
+            </a:graphic>
+          </wp:inline>
+        </w:drawing>
+      </w:r>
+    </w:p>
+    <w:p>
+      <w:proofErr w:type="spellStart"/>
+      <w:r>
+        <w:rPr>
+          <w:rFonts w:hint="eastAsia"/>
+        </w:rPr>
+        <w:lastRenderedPageBreak/>
+        <w:t>n</w:t>
+      </w:r>
+      <w:r>
+        <w:t>logn</w:t>
+      </w:r>
+      <w:proofErr w:type="spellEnd"/>
+      <w:r>
+        <w:rPr>
+          <w:rFonts w:hint="eastAsia"/>
+        </w:rPr>
+        <w:t>曲线（左）：</w:t>
+      </w:r>
+      <w:r>
+        <w:t xml:space="preserve">    </w:t>
+      </w:r>
+      <w:r>
+        <w:tab/>
+      </w:r>
+      <w:r>
+        <w:tab/>
+        <w:t xml:space="preserve">          </w:t>
+      </w:r>
+      <w:proofErr w:type="spellStart"/>
+      <w:r>
+        <w:rPr>
+          <w:rFonts w:hint="eastAsia"/>
+        </w:rPr>
+        <w:t>quick</w:t>
+      </w:r>
+      <w:r>
+        <w:t>_sort</w:t>
+      </w:r>
+      <w:proofErr w:type="spellEnd"/>
+      <w:r>
+        <w:rPr>
+          <w:rFonts w:hint="eastAsia"/>
+        </w:rPr>
+        <w:t>曲线</w:t>
+      </w:r>
+      <w:r>
+        <w:rPr>
+          <w:rFonts w:hint="eastAsia"/>
+        </w:rPr>
+        <w:t>（右）：</w:t>
+      </w:r>
+    </w:p>
+    <w:p>
+      <w:r>
+        <w:rPr>
+          <w:noProof/>
+        </w:rPr>
+        <w:drawing>
+          <wp:inline distT="0" distB="0" distL="0" distR="0" wp14:anchorId="4998A19F" wp14:editId="4FC5E415">
+            <wp:extent cx="2629786" cy="1194191"/>
+            <wp:effectExtent l="0" t="0" r="0" b="0"/>
+            <wp:docPr id="10" name="Picture 10"/>
+            <wp:cNvGraphicFramePr>
+              <a:graphicFrameLocks xmlns:a="http://schemas.openxmlformats.org/drawingml/2006/main" noChangeAspect="1"/>
+            </wp:cNvGraphicFramePr>
+            <a:graphic xmlns:a="http://schemas.openxmlformats.org/drawingml/2006/main">
+              <a:graphicData uri="http://schemas.openxmlformats.org/drawingml/2006/picture">
+                <pic:pic xmlns:pic="http://schemas.openxmlformats.org/drawingml/2006/picture">
+                  <pic:nvPicPr>
+                    <pic:cNvPr id="1" name=""/>
+                    <pic:cNvPicPr/>
+                  </pic:nvPicPr>
+                  <pic:blipFill>
+                    <a:blip r:embed="rId12"/>
+                    <a:stretch>
+                      <a:fillRect/>
+                    </a:stretch>
+                  </pic:blipFill>
+                  <pic:spPr>
+                    <a:xfrm>
+                      <a:off x="0" y="0"/>
+                      <a:ext cx="2658714" cy="1207327"/>
+                    </a:xfrm>
+                    <a:prstGeom prst="rect">
+                      <a:avLst/>
+                    </a:prstGeom>
+                  </pic:spPr>
+                </pic:pic>
+              </a:graphicData>
+            </a:graphic>
+          </wp:inline>
+        </w:drawing>
+      </w:r>
+      <w:r>
+        <w:rPr>
+          <w:noProof/>
+        </w:rPr>
+        <w:drawing>
+          <wp:inline distT="0" distB="0" distL="0" distR="0" wp14:anchorId="4B8956E5" wp14:editId="74FE8E11">
+            <wp:extent cx="2572378" cy="1160422"/>
+            <wp:effectExtent l="0" t="0" r="6350" b="0"/>
+            <wp:docPr id="11" name="Picture 11"/>
+            <wp:cNvGraphicFramePr>
+              <a:graphicFrameLocks xmlns:a="http://schemas.openxmlformats.org/drawingml/2006/main" noChangeAspect="1"/>
+            </wp:cNvGraphicFramePr>
+            <a:graphic xmlns:a="http://schemas.openxmlformats.org/drawingml/2006/main">
+              <a:graphicData uri="http://schemas.openxmlformats.org/drawingml/2006/picture">
+                <pic:pic xmlns:pic="http://schemas.openxmlformats.org/drawingml/2006/picture">
+                  <pic:nvPicPr>
+                    <pic:cNvPr id="1" name=""/>
+                    <pic:cNvPicPr/>
+                  </pic:nvPicPr>
+                  <pic:blipFill>
+                    <a:blip r:embed="rId13"/>
+                    <a:stretch>
+                      <a:fillRect/>
+                    </a:stretch>
+                  </pic:blipFill>
+                  <pic:spPr>
+                    <a:xfrm>
+                      <a:off x="0" y="0"/>
+                      <a:ext cx="2585814" cy="1166483"/>
+                    </a:xfrm>
+                    <a:prstGeom prst="rect">
+                      <a:avLst/>
+                    </a:prstGeom>
+                  </pic:spPr>
+                </pic:pic>
+              </a:graphicData>
+            </a:graphic>
+          </wp:inline>
+        </w:drawing>
+      </w:r>
+    </w:p>
+    <w:p>
+      <w:proofErr w:type="spellStart"/>
+      <w:r>
+        <w:rPr>
+          <w:rFonts w:hint="eastAsia"/>
+        </w:rPr>
+        <w:t>m</w:t>
+      </w:r>
+      <w:r>
+        <w:rPr>
+          <w:rFonts w:hint="eastAsia"/>
+        </w:rPr>
+        <w:t>erge</w:t>
+      </w:r>
+      <w:r>
+        <w:t>_sort</w:t>
+      </w:r>
+      <w:proofErr w:type="spellEnd"/>
+      <w:r>
+        <w:rPr>
+          <w:rFonts w:hint="eastAsia"/>
+        </w:rPr>
+        <w:t xml:space="preserve"> </w:t>
+      </w:r>
+      <w:r>
+        <w:rPr>
+          <w:rFonts w:hint="eastAsia"/>
+        </w:rPr>
+        <w:t>曲线：</w:t>
+      </w:r>
+      <w:r>
+        <w:tab/>
+      </w:r>
+      <w:r>
+        <w:tab/>
+      </w:r>
+      <w:r>
+        <w:tab/>
+      </w:r>
+      <w:r>
+        <w:tab/>
+      </w:r>
+      <w:proofErr w:type="spellStart"/>
+      <w:r>
+        <w:t>heap_sort</w:t>
+      </w:r>
+      <w:proofErr w:type="spellEnd"/>
+      <w:r>
+        <w:rPr>
+          <w:rFonts w:hint="eastAsia"/>
+        </w:rPr>
+        <w:t>曲线：</w:t>
+      </w:r>
+    </w:p>
+    <w:p>
+      <w:r>
+        <w:rPr>
+          <w:noProof/>
+        </w:rPr>
+        <w:drawing>
+          <wp:inline distT="0" distB="0" distL="0" distR="0" wp14:anchorId="0AF4E2C4" wp14:editId="7A4827AB">
+            <wp:extent cx="2632808" cy="1211617"/>
+            <wp:effectExtent l="0" t="0" r="0" b="0"/>
+            <wp:docPr id="12" name="Picture 12" descr="A screenshot of a cell phone&#10;&#10;Description automatically generated"/>
+            <wp:cNvGraphicFramePr>
+              <a:graphicFrameLocks xmlns:a="http://schemas.openxmlformats.org/drawingml/2006/main" noChangeAspect="1"/>
+            </wp:cNvGraphicFramePr>
+            <a:graphic xmlns:a="http://schemas.openxmlformats.org/drawingml/2006/main">
+              <a:graphicData uri="http://schemas.openxmlformats.org/drawingml/2006/picture">
+                <pic:pic xmlns:pic="http://schemas.openxmlformats.org/drawingml/2006/picture">
+                  <pic:nvPicPr>
+                    <pic:cNvPr id="1" name=""/>
+                    <pic:cNvPicPr/>
+                  </pic:nvPicPr>
+                  <pic:blipFill>
+                    <a:blip r:embed="rId14"/>
+                    <a:stretch>
+                      <a:fillRect/>
+                    </a:stretch>
+                  </pic:blipFill>
+                  <pic:spPr>
+                    <a:xfrm>
+                      <a:off x="0" y="0"/>
+                      <a:ext cx="2661022" cy="1224601"/>
+                    </a:xfrm>
+                    <a:prstGeom prst="rect">
+                      <a:avLst/>
+                    </a:prstGeom>
+                  </pic:spPr>
+                </pic:pic>
+              </a:graphicData>
+            </a:graphic>
+          </wp:inline>
+        </w:drawing>
+      </w:r>
+      <w:r>
+        <w:rPr>
+          <w:noProof/>
+        </w:rPr>
+        <w:drawing>
+          <wp:inline distT="0" distB="0" distL="0" distR="0" wp14:anchorId="62D2C3F4" wp14:editId="48FB1676">
+            <wp:extent cx="2793442" cy="1258597"/>
+            <wp:effectExtent l="0" t="0" r="635" b="0"/>
+            <wp:docPr id="13" name="Picture 13" descr="A screenshot of a cell phone&#10;&#10;Description automatically generated"/>
+            <wp:cNvGraphicFramePr>
+              <a:graphicFrameLocks xmlns:a="http://schemas.openxmlformats.org/drawingml/2006/main" noChangeAspect="1"/>
+            </wp:cNvGraphicFramePr>
+            <a:graphic xmlns:a="http://schemas.openxmlformats.org/drawingml/2006/main">
+              <a:graphicData uri="http://schemas.openxmlformats.org/drawingml/2006/picture">
+                <pic:pic xmlns:pic="http://schemas.openxmlformats.org/drawingml/2006/picture">
+                  <pic:nvPicPr>
+                    <pic:cNvPr id="1" name=""/>
+                    <pic:cNvPicPr/>
+                  </pic:nvPicPr>
+                  <pic:blipFill>
+                    <a:blip r:embed="rId15"/>
+                    <a:stretch>
+                      <a:fillRect/>
+                    </a:stretch>
+                  </pic:blipFill>
+                  <pic:spPr>
+                    <a:xfrm>
+                      <a:off x="0" y="0"/>
+                      <a:ext cx="2805366" cy="1263970"/>
+                    </a:xfrm>
+                    <a:prstGeom prst="rect">
+                      <a:avLst/>
+                    </a:prstGeom>
+                  </pic:spPr>
+                </pic:pic>
+              </a:graphicData>
+            </a:graphic>
+          </wp:inline>
+        </w:drawing>
+      </w:r>
+    </w:p>
+    <w:p>
+      <w:proofErr w:type="spellStart"/>
+      <w:r>
+        <w:t>Count_sort</w:t>
+      </w:r>
+      <w:proofErr w:type="spellEnd"/>
+      <w:r>
+        <w:rPr>
+          <w:rFonts w:hint="eastAsia"/>
+        </w:rPr>
+        <w:t>曲线：</w:t>
+      </w:r>
+    </w:p>
+    <w:p>
+      <w:r>
+        <w:rPr>
+          <w:noProof/>
+        </w:rPr>
+        <w:drawing>
+          <wp:inline distT="0" distB="0" distL="0" distR="0" wp14:anchorId="69D7E287" wp14:editId="2447CA99">
+            <wp:extent cx="2640094" cy="1245995"/>
+            <wp:effectExtent l="0" t="0" r="1905" b="0"/>
+            <wp:docPr id="14" name="Picture 14"/>
+            <wp:cNvGraphicFramePr>
+              <a:graphicFrameLocks xmlns:a="http://schemas.openxmlformats.org/drawingml/2006/main" noChangeAspect="1"/>
+            </wp:cNvGraphicFramePr>
+            <a:graphic xmlns:a="http://schemas.openxmlformats.org/drawingml/2006/main">
+              <a:graphicData uri="http://schemas.openxmlformats.org/drawingml/2006/picture">
+                <pic:pic xmlns:pic="http://schemas.openxmlformats.org/drawingml/2006/picture">
+                  <pic:nvPicPr>
+                    <pic:cNvPr id="1" name=""/>
+                    <pic:cNvPicPr/>
+                  </pic:nvPicPr>
+                  <pic:blipFill>
+                    <a:blip r:embed="rId16"/>
+                    <a:stretch>
+                      <a:fillRect/>
+                    </a:stretch>
+                  </pic:blipFill>
+                  <pic:spPr>
+                    <a:xfrm>
+                      <a:off x="0" y="0"/>
+                      <a:ext cx="2662515" cy="1256577"/>
+                    </a:xfrm>
+                    <a:prstGeom prst="rect">
+                      <a:avLst/>
+                    </a:prstGeom>
+                  </pic:spPr>
+                </pic:pic>
+              </a:graphicData>
+            </a:graphic>
+          </wp:inline>
+        </w:drawing>
+      </w:r>
+    </w:p>
+    <w:p/>
     <w:p>
       <w:pPr>
-        <w:rPr>
-          <w:rFonts w:hint="eastAsia"/>
-        </w:rPr>
+        <w:ind w:firstLine="720"/>
       </w:pPr>
-    </w:p>
+      <w:proofErr w:type="spellStart"/>
+      <w:r>
+        <w:t>Quick_sort</w:t>
+      </w:r>
+      <w:proofErr w:type="spellEnd"/>
+      <w:r>
+        <w:rPr>
+          <w:rFonts w:hint="eastAsia"/>
+        </w:rPr>
+        <w:t>、</w:t>
+      </w:r>
+      <w:proofErr w:type="spellStart"/>
+      <w:r>
+        <w:rPr>
+          <w:rFonts w:hint="eastAsia"/>
+        </w:rPr>
+        <w:t>m</w:t>
+      </w:r>
+      <w:r>
+        <w:t>erge_sort</w:t>
+      </w:r>
+      <w:proofErr w:type="spellEnd"/>
+      <w:r>
+        <w:rPr>
+          <w:rFonts w:hint="eastAsia"/>
+        </w:rPr>
+        <w:t>、</w:t>
+      </w:r>
+      <w:proofErr w:type="spellStart"/>
+      <w:r>
+        <w:rPr>
+          <w:rFonts w:hint="eastAsia"/>
+        </w:rPr>
+        <w:t>h</w:t>
+      </w:r>
+      <w:r>
+        <w:t>eap_sort</w:t>
+      </w:r>
+      <w:proofErr w:type="spellEnd"/>
+      <w:r>
+        <w:rPr>
+          <w:rFonts w:hint="eastAsia"/>
+        </w:rPr>
+        <w:t>的时间渐进复杂性均为</w:t>
+      </w:r>
+      <w:proofErr w:type="spellStart"/>
+      <w:r>
+        <w:t>nlgn</w:t>
+      </w:r>
+      <w:proofErr w:type="spellEnd"/>
+      <w:r>
+        <w:rPr>
+          <w:rFonts w:hint="eastAsia"/>
+        </w:rPr>
+        <w:t>，图像基本符合，而</w:t>
+      </w:r>
+      <w:proofErr w:type="spellStart"/>
+      <w:r>
+        <w:t>count_sort</w:t>
+      </w:r>
+      <w:proofErr w:type="spellEnd"/>
+      <w:r>
+        <w:rPr>
+          <w:rFonts w:hint="eastAsia"/>
+        </w:rPr>
+        <w:t>的时间渐进复杂性应为</w:t>
+      </w:r>
+      <w:r>
+        <w:t>O(n)</w:t>
+      </w:r>
+      <w:r>
+        <w:rPr>
+          <w:rFonts w:hint="eastAsia"/>
+        </w:rPr>
+        <w:t>，根据图像当</w:t>
+      </w:r>
+      <w:r>
+        <w:rPr>
+          <w:rFonts w:hint="eastAsia"/>
+        </w:rPr>
+        <w:t>N</w:t>
+      </w:r>
+      <w:r>
+        <w:rPr>
+          <w:rFonts w:hint="eastAsia"/>
+        </w:rPr>
+        <w:t>比较小的时候曲线和课本有出入，</w:t>
+      </w:r>
+      <w:r>
+        <w:rPr>
+          <w:rFonts w:hint="eastAsia"/>
+        </w:rPr>
+        <w:t>可能在</w:t>
+      </w:r>
+      <w:r>
+        <w:rPr>
+          <w:rFonts w:hint="eastAsia"/>
+        </w:rPr>
+        <w:t>N</w:t>
+      </w:r>
+      <w:r>
+        <w:rPr>
+          <w:rFonts w:hint="eastAsia"/>
+        </w:rPr>
+        <w:t>较低时测试时间有误差，又或者当</w:t>
+      </w:r>
+      <w:r>
+        <w:rPr>
+          <w:rFonts w:hint="eastAsia"/>
+        </w:rPr>
+        <w:t>N</w:t>
+      </w:r>
+      <w:r>
+        <w:rPr>
+          <w:rFonts w:hint="eastAsia"/>
+        </w:rPr>
+        <w:t>较小时常数项的影响比较大。</w:t>
+      </w:r>
+    </w:p>
+    <w:p>
+      <w:pPr>
+        <w:ind w:firstLine="720"/>
+      </w:pPr>
+      <w:r>
+        <w:rPr>
+          <w:rFonts w:hint="eastAsia"/>
+        </w:rPr>
+        <w:t>当</w:t>
+      </w:r>
+      <w:r>
+        <w:rPr>
+          <w:rFonts w:hint="eastAsia"/>
+        </w:rPr>
+        <w:t>N</w:t>
+      </w:r>
+      <w:r>
+        <w:rPr>
+          <w:rFonts w:hint="eastAsia"/>
+        </w:rPr>
+        <w:t>较低时</w:t>
+      </w:r>
+      <w:proofErr w:type="spellStart"/>
+      <w:r>
+        <w:t>quick_sort</w:t>
+      </w:r>
+      <w:proofErr w:type="spellEnd"/>
+      <w:r>
+        <w:rPr>
+          <w:rFonts w:hint="eastAsia"/>
+        </w:rPr>
+        <w:t>、</w:t>
+      </w:r>
+      <w:proofErr w:type="spellStart"/>
+      <w:r>
+        <w:rPr>
+          <w:rFonts w:hint="eastAsia"/>
+        </w:rPr>
+        <w:t>m</w:t>
+      </w:r>
+      <w:r>
+        <w:t>erge_sort</w:t>
+      </w:r>
+      <w:proofErr w:type="spellEnd"/>
+      <w:r>
+        <w:rPr>
+          <w:rFonts w:hint="eastAsia"/>
+        </w:rPr>
+        <w:t>、</w:t>
+      </w:r>
+      <w:proofErr w:type="spellStart"/>
+      <w:r>
+        <w:rPr>
+          <w:rFonts w:hint="eastAsia"/>
+        </w:rPr>
+        <w:t>h</w:t>
+      </w:r>
+      <w:r>
+        <w:t>eap_sort</w:t>
+      </w:r>
+      <w:proofErr w:type="spellEnd"/>
+      <w:r>
+        <w:rPr>
+          <w:rFonts w:hint="eastAsia"/>
+        </w:rPr>
+        <w:t>算法的效率均比较高，当</w:t>
+      </w:r>
+      <w:r>
+        <w:rPr>
+          <w:rFonts w:hint="eastAsia"/>
+        </w:rPr>
+        <w:t>N</w:t>
+      </w:r>
+      <w:r>
+        <w:rPr>
+          <w:rFonts w:hint="eastAsia"/>
+        </w:rPr>
+        <w:t>较大时，</w:t>
+      </w:r>
+      <w:proofErr w:type="spellStart"/>
+      <w:r>
+        <w:rPr>
+          <w:rFonts w:hint="eastAsia"/>
+        </w:rPr>
+        <w:t>c</w:t>
+      </w:r>
+      <w:r>
+        <w:t>ount_sort</w:t>
+      </w:r>
+      <w:proofErr w:type="spellEnd"/>
+      <w:r>
+        <w:rPr>
+          <w:rFonts w:hint="eastAsia"/>
+        </w:rPr>
+        <w:t>的效率比较高，因为不是基于比较的排序。</w:t>
+      </w:r>
+    </w:p>
+    <w:p>
+      <w:r>
+        <w:rPr>
+          <w:rFonts w:hint="eastAsia"/>
+        </w:rPr>
+        <w:t xml:space="preserve"> </w:t>
+      </w:r>
+    </w:p>
+    <w:p/>
     <w:sectPr>
       <w:pgSz w:w="11900" w:h="16840"/>
       <w:pgMar w:top="1440" w:right="1440" w:bottom="1440" w:left="1440" w:header="708" w:footer="708" w:gutter="0"/>
@@ -189,6 +1619,103 @@
     </w:sectPr>
   </w:body>
 </w:document>
+</file>
+
+<file path=word/numbering.xml><?xml version="1.0" encoding="utf-8"?>
+<w:numbering xmlns:wpc="http://schemas.microsoft.com/office/word/2010/wordprocessingCanvas" xmlns:cx="http://schemas.microsoft.com/office/drawing/2014/chartex" xmlns:cx1="http://schemas.microsoft.com/office/drawing/2015/9/8/chartex" xmlns:cx2="http://schemas.microsoft.com/office/drawing/2015/10/21/chartex" xmlns:cx3="http://schemas.microsoft.com/office/drawing/2016/5/9/chartex" xmlns:cx4="http://schemas.microsoft.com/office/drawing/2016/5/10/chartex" xmlns:cx5="http://schemas.microsoft.com/office/drawing/2016/5/11/chartex" xmlns:cx6="http://schemas.microsoft.com/office/drawing/2016/5/12/chartex" xmlns:cx7="http://schemas.microsoft.com/office/drawing/2016/5/13/chartex" xmlns:cx8="http://schemas.microsoft.com/office/drawing/2016/5/14/chartex" xmlns:mc="http://schemas.openxmlformats.org/markup-compatibility/2006" xmlns:aink="http://schemas.microsoft.com/office/drawing/2016/ink" xmlns:am3d="http://schemas.microsoft.com/office/drawing/2017/model3d" xmlns:o="urn:schemas-microsoft-com:office:office" xmlns:r="http://schemas.openxmlformats.org/officeDocument/2006/relationships" xmlns:m="http://schemas.openxmlformats.org/officeDocument/2006/math" xmlns:v="urn:schemas-microsoft-com:vml" xmlns:wp14="http://schemas.microsoft.com/office/word/2010/wordprocessingDrawing" xmlns:wp="http://schemas.openxmlformats.org/drawingml/2006/wordprocessingDrawing" xmlns:w10="urn:schemas-microsoft-com:office:word" xmlns:w="http://schemas.openxmlformats.org/wordprocessingml/2006/main" xmlns:w14="http://schemas.microsoft.com/office/word/2010/wordml" xmlns:w15="http://schemas.microsoft.com/office/word/2012/wordml" xmlns:w16cid="http://schemas.microsoft.com/office/word/2016/wordml/cid" xmlns:w16se="http://schemas.microsoft.com/office/word/2015/wordml/symex" xmlns:wpg="http://schemas.microsoft.com/office/word/2010/wordprocessingGroup" xmlns:wpi="http://schemas.microsoft.com/office/word/2010/wordprocessingInk" xmlns:wne="http://schemas.microsoft.com/office/word/2006/wordml" xmlns:wps="http://schemas.microsoft.com/office/word/2010/wordprocessingShape" mc:Ignorable="w14 w15 w16se w16cid wp14">
+  <w:abstractNum w:abstractNumId="0" w15:restartNumberingAfterBreak="0">
+    <w:nsid w:val="58A905BD"/>
+    <w:multiLevelType w:val="hybridMultilevel"/>
+    <w:tmpl w:val="DBF266C8"/>
+    <w:lvl w:ilvl="0" w:tplc="0409000F">
+      <w:start w:val="1"/>
+      <w:numFmt w:val="decimal"/>
+      <w:lvlText w:val="%1."/>
+      <w:lvlJc w:val="left"/>
+      <w:pPr>
+        <w:ind w:left="720" w:hanging="360"/>
+      </w:pPr>
+      <w:rPr>
+        <w:rFonts w:hint="default"/>
+      </w:rPr>
+    </w:lvl>
+    <w:lvl w:ilvl="1" w:tplc="04090019" w:tentative="1">
+      <w:start w:val="1"/>
+      <w:numFmt w:val="lowerLetter"/>
+      <w:lvlText w:val="%2."/>
+      <w:lvlJc w:val="left"/>
+      <w:pPr>
+        <w:ind w:left="1440" w:hanging="360"/>
+      </w:pPr>
+    </w:lvl>
+    <w:lvl w:ilvl="2" w:tplc="0409001B" w:tentative="1">
+      <w:start w:val="1"/>
+      <w:numFmt w:val="lowerRoman"/>
+      <w:lvlText w:val="%3."/>
+      <w:lvlJc w:val="right"/>
+      <w:pPr>
+        <w:ind w:left="2160" w:hanging="180"/>
+      </w:pPr>
+    </w:lvl>
+    <w:lvl w:ilvl="3" w:tplc="0409000F" w:tentative="1">
+      <w:start w:val="1"/>
+      <w:numFmt w:val="decimal"/>
+      <w:lvlText w:val="%4."/>
+      <w:lvlJc w:val="left"/>
+      <w:pPr>
+        <w:ind w:left="2880" w:hanging="360"/>
+      </w:pPr>
+    </w:lvl>
+    <w:lvl w:ilvl="4" w:tplc="04090019" w:tentative="1">
+      <w:start w:val="1"/>
+      <w:numFmt w:val="lowerLetter"/>
+      <w:lvlText w:val="%5."/>
+      <w:lvlJc w:val="left"/>
+      <w:pPr>
+        <w:ind w:left="3600" w:hanging="360"/>
+      </w:pPr>
+    </w:lvl>
+    <w:lvl w:ilvl="5" w:tplc="0409001B" w:tentative="1">
+      <w:start w:val="1"/>
+      <w:numFmt w:val="lowerRoman"/>
+      <w:lvlText w:val="%6."/>
+      <w:lvlJc w:val="right"/>
+      <w:pPr>
+        <w:ind w:left="4320" w:hanging="180"/>
+      </w:pPr>
+    </w:lvl>
+    <w:lvl w:ilvl="6" w:tplc="0409000F" w:tentative="1">
+      <w:start w:val="1"/>
+      <w:numFmt w:val="decimal"/>
+      <w:lvlText w:val="%7."/>
+      <w:lvlJc w:val="left"/>
+      <w:pPr>
+        <w:ind w:left="5040" w:hanging="360"/>
+      </w:pPr>
+    </w:lvl>
+    <w:lvl w:ilvl="7" w:tplc="04090019" w:tentative="1">
+      <w:start w:val="1"/>
+      <w:numFmt w:val="lowerLetter"/>
+      <w:lvlText w:val="%8."/>
+      <w:lvlJc w:val="left"/>
+      <w:pPr>
+        <w:ind w:left="5760" w:hanging="360"/>
+      </w:pPr>
+    </w:lvl>
+    <w:lvl w:ilvl="8" w:tplc="0409001B" w:tentative="1">
+      <w:start w:val="1"/>
+      <w:numFmt w:val="lowerRoman"/>
+      <w:lvlText w:val="%9."/>
+      <w:lvlJc w:val="right"/>
+      <w:pPr>
+        <w:ind w:left="6480" w:hanging="180"/>
+      </w:pPr>
+    </w:lvl>
+  </w:abstractNum>
+  <w:num w:numId="1">
+    <w:abstractNumId w:val="0"/>
+  </w:num>
+</w:numbering>
 </file>
 
 <file path=word/styles.xml><?xml version="1.0" encoding="utf-8"?>
@@ -204,7 +1731,7 @@
     </w:rPrDefault>
     <w:pPrDefault/>
   </w:docDefaults>
-  <w:latentStyles w:defLockedState="0" w:defUIPriority="99" w:defSemiHidden="0" w:defUnhideWhenUsed="0" w:defQFormat="0" w:count="377">
+  <w:latentStyles w:defLockedState="0" w:defUIPriority="99" w:defSemiHidden="0" w:defUnhideWhenUsed="0" w:defQFormat="0" w:count="376">
     <w:lsdException w:name="Normal" w:uiPriority="0" w:qFormat="1"/>
     <w:lsdException w:name="heading 1" w:uiPriority="9" w:qFormat="1"/>
     <w:lsdException w:name="heading 2" w:semiHidden="1" w:uiPriority="9" w:unhideWhenUsed="1" w:qFormat="1"/>
@@ -581,7 +2108,6 @@
     <w:lsdException w:name="Hashtag" w:semiHidden="1" w:unhideWhenUsed="1"/>
     <w:lsdException w:name="Unresolved Mention" w:semiHidden="1" w:unhideWhenUsed="1"/>
     <w:lsdException w:name="Smart Link" w:semiHidden="1" w:unhideWhenUsed="1"/>
-    <w:lsdException w:name="Smart Link Error" w:semiHidden="1" w:unhideWhenUsed="1"/>
   </w:latentStyles>
   <w:style w:type="paragraph" w:default="1" w:styleId="Normal">
     <w:name w:val="Normal"/>
@@ -613,6 +2139,17 @@
     <w:uiPriority w:val="99"/>
     <w:semiHidden/>
     <w:unhideWhenUsed/>
+  </w:style>
+  <w:style w:type="paragraph" w:styleId="ListParagraph">
+    <w:name w:val="List Paragraph"/>
+    <w:basedOn w:val="Normal"/>
+    <w:uiPriority w:val="34"/>
+    <w:qFormat/>
+    <w:rsid w:val="00030CDC"/>
+    <w:pPr>
+      <w:ind w:left="720"/>
+      <w:contextualSpacing/>
+    </w:pPr>
   </w:style>
 </w:styles>
 </file>

</xml_diff>